<commit_message>
Angular Work - 8-28
Angular Work - 8-28
</commit_message>
<xml_diff>
--- a/JavaScript/2 - jQuery Framework/jQuery AJAX JSON.docx
+++ b/JavaScript/2 - jQuery Framework/jQuery AJAX JSON.docx
@@ -342,383 +342,9 @@
       </w:pPr>
     </w:p>
     <w:p>
-      <w:pPr>
-        <w:jc w:val="center"/>
-      </w:pPr>
-    </w:p>
-    <w:p>
-      <w:pPr>
-        <w:jc w:val="center"/>
-      </w:pPr>
       <w:bookmarkStart w:id="0" w:name="_GoBack"/>
       <w:bookmarkEnd w:id="0"/>
-      <w:r>
-        <w:lastRenderedPageBreak/>
-        <w:t xml:space="preserve">Node.js </w:t>
-      </w:r>
-      <w:r>
-        <w:t xml:space="preserve">Tutorial </w:t>
-      </w:r>
-    </w:p>
-    <w:p>
-      <w:r>
-        <w:rPr>
-          <w:b/>
-        </w:rPr>
-        <w:t>Node.JS</w:t>
-      </w:r>
-      <w:r>
-        <w:t xml:space="preserve"> Runtime – node.exe </w:t>
-      </w:r>
-    </w:p>
-    <w:p>
-      <w:pPr>
-        <w:pStyle w:val="ListParagraph"/>
-        <w:numPr>
-          <w:ilvl w:val="0"/>
-          <w:numId w:val="1"/>
-        </w:numPr>
-      </w:pPr>
-      <w:r>
-        <w:t xml:space="preserve">A JavaScript runtime built on Chrome’s V8 JavaScript engine </w:t>
-      </w:r>
-    </w:p>
-    <w:p>
-      <w:pPr>
-        <w:pStyle w:val="ListParagraph"/>
-        <w:numPr>
-          <w:ilvl w:val="0"/>
-          <w:numId w:val="1"/>
-        </w:numPr>
-      </w:pPr>
-      <w:r>
-        <w:t xml:space="preserve">Node is essentially JS running on the server </w:t>
-      </w:r>
-    </w:p>
-    <w:p>
-      <w:pPr>
-        <w:pStyle w:val="ListParagraph"/>
-        <w:numPr>
-          <w:ilvl w:val="0"/>
-          <w:numId w:val="1"/>
-        </w:numPr>
-        <w:rPr>
-          <w:rFonts w:cstheme="minorHAnsi"/>
-        </w:rPr>
-      </w:pPr>
-      <w:r>
-        <w:rPr>
-          <w:rFonts w:cstheme="minorHAnsi"/>
-          <w:color w:val="333333"/>
-        </w:rPr>
-        <w:t>The runtime environment provides the built-in libraries that are available to the program at runtime (during execution)</w:t>
-      </w:r>
-    </w:p>
-    <w:p>
-      <w:pPr>
-        <w:pStyle w:val="ListParagraph"/>
-        <w:numPr>
-          <w:ilvl w:val="0"/>
-          <w:numId w:val="1"/>
-        </w:numPr>
-      </w:pPr>
-      <w:r>
-        <w:t>Node.js uses</w:t>
-      </w:r>
-      <w:r>
-        <w:t xml:space="preserve"> an Event Driven, N</w:t>
-      </w:r>
-      <w:r>
-        <w:t>onblocking I/O model</w:t>
-      </w:r>
-    </w:p>
-    <w:p>
-      <w:pPr>
-        <w:pStyle w:val="ListParagraph"/>
-        <w:numPr>
-          <w:ilvl w:val="0"/>
-          <w:numId w:val="4"/>
-        </w:numPr>
-      </w:pPr>
-      <w:r>
-        <w:t xml:space="preserve">Asynchronous </w:t>
-      </w:r>
-    </w:p>
-    <w:p>
-      <w:pPr>
-        <w:pStyle w:val="ListParagraph"/>
-        <w:numPr>
-          <w:ilvl w:val="0"/>
-          <w:numId w:val="4"/>
-        </w:numPr>
-      </w:pPr>
-      <w:r>
-        <w:t xml:space="preserve">Single thread </w:t>
-      </w:r>
-    </w:p>
-    <w:p>
-      <w:pPr>
-        <w:ind w:firstLine="720"/>
-        <w:rPr>
-          <w:rFonts w:cstheme="minorHAnsi"/>
-        </w:rPr>
-      </w:pPr>
-      <w:r>
-        <w:rPr>
-          <w:rFonts w:cstheme="minorHAnsi"/>
-        </w:rPr>
-        <w:t>Traditional server-side technology</w:t>
-      </w:r>
-      <w:r>
-        <w:rPr>
-          <w:rFonts w:cstheme="minorHAnsi"/>
-        </w:rPr>
-        <w:t xml:space="preserve"> – ex: </w:t>
-      </w:r>
-      <w:r>
-        <w:rPr>
-          <w:rFonts w:cstheme="minorHAnsi"/>
-        </w:rPr>
-        <w:t>PHP application on Apache server</w:t>
-      </w:r>
-    </w:p>
-    <w:p>
-      <w:pPr>
-        <w:pStyle w:val="ListParagraph"/>
-        <w:numPr>
-          <w:ilvl w:val="0"/>
-          <w:numId w:val="3"/>
-        </w:numPr>
-        <w:rPr>
-          <w:rFonts w:cstheme="minorHAnsi"/>
-        </w:rPr>
-      </w:pPr>
-      <w:r>
-        <w:rPr>
-          <w:rFonts w:cstheme="minorHAnsi"/>
-        </w:rPr>
-        <w:t xml:space="preserve">Synchronous </w:t>
-      </w:r>
-    </w:p>
-    <w:p>
-      <w:pPr>
-        <w:pStyle w:val="ListParagraph"/>
-        <w:numPr>
-          <w:ilvl w:val="0"/>
-          <w:numId w:val="3"/>
-        </w:numPr>
-        <w:rPr>
-          <w:rFonts w:cstheme="minorHAnsi"/>
-        </w:rPr>
-      </w:pPr>
-      <w:r>
-        <w:rPr>
-          <w:rFonts w:cstheme="minorHAnsi"/>
-        </w:rPr>
-        <w:t>Each connection / request spawns a new thread which takes up system memory</w:t>
-      </w:r>
-    </w:p>
-    <w:p>
-      <w:pPr>
-        <w:pStyle w:val="ListParagraph"/>
-        <w:numPr>
-          <w:ilvl w:val="0"/>
-          <w:numId w:val="3"/>
-        </w:numPr>
-        <w:rPr>
-          <w:rFonts w:cstheme="minorHAnsi"/>
-        </w:rPr>
-      </w:pPr>
-      <w:r>
-        <w:rPr>
-          <w:rFonts w:cstheme="minorHAnsi"/>
-        </w:rPr>
-        <w:t xml:space="preserve">Eventually will max out </w:t>
-      </w:r>
-    </w:p>
-    <w:p>
-      <w:pPr>
-        <w:pStyle w:val="ListParagraph"/>
-        <w:numPr>
-          <w:ilvl w:val="0"/>
-          <w:numId w:val="3"/>
-        </w:numPr>
-        <w:rPr>
-          <w:rFonts w:cstheme="minorHAnsi"/>
-        </w:rPr>
-      </w:pPr>
-      <w:r>
-        <w:rPr>
-          <w:rFonts w:cstheme="minorHAnsi"/>
-        </w:rPr>
-        <w:t xml:space="preserve">Essentially needs to wait for one process to stop before starting the next </w:t>
-      </w:r>
-      <w:r>
-        <w:rPr>
-          <w:rFonts w:cstheme="minorHAnsi"/>
-        </w:rPr>
-        <w:tab/>
-      </w:r>
-    </w:p>
-    <w:p>
-      <w:r>
-        <w:t xml:space="preserve">REPL – </w:t>
-      </w:r>
-    </w:p>
-    <w:p>
-      <w:pPr>
-        <w:pStyle w:val="ListParagraph"/>
-        <w:numPr>
-          <w:ilvl w:val="0"/>
-          <w:numId w:val="6"/>
-        </w:numPr>
-      </w:pPr>
-      <w:r>
-        <w:t xml:space="preserve">Read, Eval, Print, Loop </w:t>
-      </w:r>
-    </w:p>
-    <w:p>
-      <w:pPr>
-        <w:pStyle w:val="ListParagraph"/>
-        <w:numPr>
-          <w:ilvl w:val="0"/>
-          <w:numId w:val="6"/>
-        </w:numPr>
-      </w:pPr>
-      <w:r>
-        <w:t xml:space="preserve">Allows us </w:t>
-      </w:r>
-      <w:r>
-        <w:t xml:space="preserve">to </w:t>
-      </w:r>
-      <w:r>
-        <w:t>run JS in the Command Line</w:t>
-      </w:r>
-    </w:p>
-    <w:p>
-      <w:pPr>
-        <w:pStyle w:val="ListParagraph"/>
-        <w:numPr>
-          <w:ilvl w:val="0"/>
-          <w:numId w:val="5"/>
-        </w:numPr>
-      </w:pPr>
-      <w:r>
-        <w:t xml:space="preserve">JavaScript without the browser / DOM functionality </w:t>
-      </w:r>
-    </w:p>
-    <w:p>
-      <w:r>
-        <w:t xml:space="preserve">NPM package manager </w:t>
-      </w:r>
-      <w:r>
-        <w:t xml:space="preserve">– </w:t>
-      </w:r>
-    </w:p>
-    <w:p>
-      <w:pPr>
-        <w:pStyle w:val="ListParagraph"/>
-        <w:numPr>
-          <w:ilvl w:val="0"/>
-          <w:numId w:val="5"/>
-        </w:numPr>
-      </w:pPr>
-      <w:r>
-        <w:t>Allows us to install Packages &amp; Modules for node</w:t>
-      </w:r>
-    </w:p>
-    <w:p>
-      <w:pPr>
-        <w:pStyle w:val="ListParagraph"/>
-        <w:numPr>
-          <w:ilvl w:val="0"/>
-          <w:numId w:val="5"/>
-        </w:numPr>
-      </w:pPr>
-      <w:r>
-        <w:t>Execute ‘npm init’ in cmd prompt</w:t>
-      </w:r>
-    </w:p>
-    <w:p>
-      <w:r>
-        <w:t xml:space="preserve">Package.JSON File </w:t>
-      </w:r>
-      <w:r>
-        <w:t xml:space="preserve">– </w:t>
-      </w:r>
-    </w:p>
-    <w:p>
-      <w:pPr>
-        <w:pStyle w:val="ListParagraph"/>
-        <w:numPr>
-          <w:ilvl w:val="0"/>
-          <w:numId w:val="5"/>
-        </w:numPr>
-      </w:pPr>
-      <w:r>
-        <w:t xml:space="preserve">Main manifest file you must have in your node apps </w:t>
-      </w:r>
-    </w:p>
-    <w:p>
-      <w:pPr>
-        <w:pStyle w:val="ListParagraph"/>
-        <w:numPr>
-          <w:ilvl w:val="0"/>
-          <w:numId w:val="5"/>
-        </w:numPr>
-      </w:pPr>
-      <w:r>
-        <w:t>Goes to root of your package/application</w:t>
-      </w:r>
-    </w:p>
-    <w:p>
-      <w:pPr>
-        <w:pStyle w:val="ListParagraph"/>
-        <w:numPr>
-          <w:ilvl w:val="0"/>
-          <w:numId w:val="5"/>
-        </w:numPr>
-      </w:pPr>
-      <w:r>
-        <w:t xml:space="preserve">Tells the NPM how your package is structured &amp; how to install it </w:t>
-      </w:r>
-    </w:p>
-    <w:p/>
-    <w:p>
-      <w:r>
-        <w:t xml:space="preserve">Node.js most useful for: </w:t>
-      </w:r>
-    </w:p>
-    <w:p>
-      <w:pPr>
-        <w:pStyle w:val="ListParagraph"/>
-        <w:numPr>
-          <w:ilvl w:val="0"/>
-          <w:numId w:val="5"/>
-        </w:numPr>
-      </w:pPr>
-      <w:r>
-        <w:t>Restful API’s, Backend Applications</w:t>
-      </w:r>
-    </w:p>
-    <w:p>
-      <w:pPr>
-        <w:pStyle w:val="ListParagraph"/>
-        <w:numPr>
-          <w:ilvl w:val="0"/>
-          <w:numId w:val="5"/>
-        </w:numPr>
-      </w:pPr>
-      <w:r>
-        <w:t xml:space="preserve">Anything NOT CPU intensive </w:t>
-      </w:r>
-    </w:p>
-    <w:p>
-      <w:r>
-        <w:t xml:space="preserve">Building a Basic Web Server – </w:t>
-      </w:r>
-    </w:p>
-    <w:p/>
+    </w:p>
     <w:p>
       <w:pPr>
         <w:jc w:val="center"/>

</xml_diff>